<commit_message>
Allow OpenXML templates to be used with `docx`.
The `--reference-doc` option allows customization of styles in docx
output, but it does not allow one to adjust the content of the output
(e.g., changing the order in which metadata, the table of contents,
and the body of the document are displayed), or adding boilerplate
text before or after the document body.  For these changes, one can
now use `--template` with an OpenXML template.  (See the default
`openxml` template for a sample.)

This patch also allows `--include-before-body` and
`--include-after-body` to be used with `docx` output.
The included files must be OpenXML fragments suitable for
inclusion in the document body.

Closes #8338 (`--include-before-body`, `--include-after-body`).

Closes #9069 (a custom template can be used to omit the
title page).

Closes #7256.

Closes #2928.
</commit_message>
<xml_diff>
--- a/test/docx/golden/custom_style_reference.docx
+++ b/test/docx/golden/custom_style_reference.docx
@@ -91,11 +91,7 @@
         <w:t xml:space="preserve">text.</w:t>
       </w:r>
     </w:p>
-    <w:sectPr>
-      <w:pgSz w:h="15840" w:w="12240"/>
-      <w:pgMar w:bottom="1440" w:footer="720" w:gutter="0" w:header="720" w:left="1440" w:right="1440" w:top="1440"/>
-      <w:cols w:space="720"/>
-    </w:sectPr>
+    <w:sectPr/>
   </w:body>
 </w:document>
 </file>

</xml_diff>

<commit_message>
Fix validation errors in docx golden test.
</commit_message>
<xml_diff>
--- a/test/docx/golden/custom_style_reference.docx
+++ b/test/docx/golden/custom_style_reference.docx
@@ -120,7 +120,7 @@
 </file>
 
 <file path=word/numbering.xml><?xml version="1.0" encoding="utf-8"?>
-<w:numbering xmlns:m="http://schemas.openxmlformats.org/officeDocument/2006/math" xmlns:mc="http://schemas.openxmlformats.org/markup-compatibility/2006" xmlns:o="urn:schemas-microsoft-com:office:office" xmlns:r="http://schemas.openxmlformats.org/officeDocument/2006/relationships" xmlns:v="urn:schemas-microsoft-com:vml" xmlns:w="http://schemas.openxmlformats.org/wordprocessingml/2006/main" xmlns:w10="urn:schemas-microsoft-com:office:word" xmlns:w14="http://schemas.microsoft.com/office/word/2010/wordml" xmlns:w15="http://schemas.microsoft.com/office/word/2012/wordml" xmlns:wne="http://schemas.microsoft.com/office/word/2006/wordml" xmlns:wp="http://schemas.openxmlformats.org/drawingml/2006/wordprocessingDrawing" xmlns:wp14="http://schemas.microsoft.com/office/word/2010/wordprocessingDrawing" xmlns:wpc="http://schemas.microsoft.com/office/word/2010/wordprocessingCanvas" xmlns:wpg="http://schemas.microsoft.com/office/word/2010/wordprocessingGroup" xmlns:wpi="http://schemas.microsoft.com/office/word/2010/wordprocessingInk" xmlns:wps="http://schemas.microsoft.com/office/word/2010/wordprocessingShape" mc:Ignorable="w14 w15 wp14">
+<w:numbering xmlns:m="http://schemas.openxmlformats.org/officeDocument/2006/math" xmlns:mc="http://schemas.openxmlformats.org/markup-compatibility/2006" xmlns:o="urn:schemas-microsoft-com:office:office" xmlns:r="http://schemas.openxmlformats.org/officeDocument/2006/relationships" xmlns:v="urn:schemas-microsoft-com:vml" xmlns:w="http://schemas.openxmlformats.org/wordprocessingml/2006/main" xmlns:w10="urn:schemas-microsoft-com:office:word" xmlns:w14="http://schemas.microsoft.com/office/word/2010/wordml" xmlns:w15="http://schemas.microsoft.com/office/word/2012/wordml" xmlns:wne="http://schemas.microsoft.com/office/word/2006/wordml" xmlns:wp="http://schemas.openxmlformats.org/drawingml/2006/wordprocessingDrawing" xmlns:wp14="http://schemas.microsoft.com/office/word/2010/wordprocessingDrawing" xmlns:wpc="http://schemas.microsoft.com/office/word/2010/wordprocessingCanvas" xmlns:wpg="http://schemas.microsoft.com/office/word/2010/wordprocessingGroup" xmlns:wpi="http://schemas.microsoft.com/office/word/2010/wordprocessingInk" xmlns:wps="http://schemas.microsoft.com/office/word/2010/wordprocessingShape">
   <w:abstractNum w:abstractNumId="0">
     <w:nsid w:val="E17F69BA"/>
     <w:multiLevelType w:val="multilevel"/>
@@ -394,7 +394,7 @@
 </file>
 
 <file path=word/styles.xml><?xml version="1.0" encoding="utf-8"?>
-<w:styles xmlns:mc="http://schemas.openxmlformats.org/markup-compatibility/2006" xmlns:r="http://schemas.openxmlformats.org/officeDocument/2006/relationships" xmlns:w="http://schemas.openxmlformats.org/wordprocessingml/2006/main" xmlns:w14="http://schemas.microsoft.com/office/word/2010/wordml" xmlns:w15="http://schemas.microsoft.com/office/word/2012/wordml" mc:Ignorable="w14 w15">
+<w:styles xmlns:mc="http://schemas.openxmlformats.org/markup-compatibility/2006" xmlns:r="http://schemas.openxmlformats.org/officeDocument/2006/relationships" xmlns:w="http://schemas.openxmlformats.org/wordprocessingml/2006/main" xmlns:w14="http://schemas.microsoft.com/office/word/2010/wordml" xmlns:w15="http://schemas.microsoft.com/office/word/2012/wordml">
   <w:docDefaults>
     <w:rPrDefault>
       <w:rPr>

</xml_diff>